<commit_message>
se empieza hacer modificaciones para el lab 6
</commit_message>
<xml_diff>
--- a/docs/RF y trazabilidad.docx
+++ b/docs/RF y trazabilidad.docx
@@ -3,11 +3,718 @@
 <w:document xmlns:wpc="http://schemas.microsoft.com/office/word/2010/wordprocessingCanvas" xmlns:cx="http://schemas.microsoft.com/office/drawing/2014/chartex" xmlns:cx1="http://schemas.microsoft.com/office/drawing/2015/9/8/chartex" xmlns:cx2="http://schemas.microsoft.com/office/drawing/2015/10/21/chartex" xmlns:cx3="http://schemas.microsoft.com/office/drawing/2016/5/9/chartex" xmlns:cx4="http://schemas.microsoft.com/office/drawing/2016/5/10/chartex" xmlns:cx5="http://schemas.microsoft.com/office/drawing/2016/5/11/chartex" xmlns:cx6="http://schemas.microsoft.com/office/drawing/2016/5/12/chartex" xmlns:cx7="http://schemas.microsoft.com/office/drawing/2016/5/13/chartex" xmlns:cx8="http://schemas.microsoft.com/office/drawing/2016/5/14/chartex" xmlns:mc="http://schemas.openxmlformats.org/markup-compatibility/2006" xmlns:aink="http://schemas.microsoft.com/office/drawing/2016/ink" xmlns:am3d="http://schemas.microsoft.com/office/drawing/2017/model3d" xmlns:o="urn:schemas-microsoft-com:office:office" xmlns:r="http://schemas.openxmlformats.org/officeDocument/2006/relationships" xmlns:m="http://schemas.openxmlformats.org/officeDocument/2006/math" xmlns:v="urn:schemas-microsoft-com:vml" xmlns:wp14="http://schemas.microsoft.com/office/word/2010/wordprocessingDrawing" xmlns:wp="http://schemas.openxmlformats.org/drawingml/2006/wordprocessingDrawing" xmlns:w10="urn:schemas-microsoft-com:office:word" xmlns:w="http://schemas.openxmlformats.org/wordprocessingml/2006/main" xmlns:w14="http://schemas.microsoft.com/office/word/2010/wordml" xmlns:w15="http://schemas.microsoft.com/office/word/2012/wordml" xmlns:w16cid="http://schemas.microsoft.com/office/word/2016/wordml/cid" xmlns:w16se="http://schemas.microsoft.com/office/word/2015/wordml/symex" xmlns:wpg="http://schemas.microsoft.com/office/word/2010/wordprocessingGroup" xmlns:wpi="http://schemas.microsoft.com/office/word/2010/wordprocessingInk" xmlns:wne="http://schemas.microsoft.com/office/word/2006/wordml" xmlns:wps="http://schemas.microsoft.com/office/word/2010/wordprocessingShape" mc:Ignorable="w14 w15 w16se w16cid wp14">
   <w:body>
     <w:p>
+      <w:pPr>
+        <w:jc w:val="center"/>
+        <w:rPr>
+          <w:b/>
+        </w:rPr>
+      </w:pPr>
       <w:r>
+        <w:rPr>
+          <w:b/>
+        </w:rPr>
+        <w:t>REQUERIMIENTOS FUNCIONALES</w:t>
+      </w:r>
+    </w:p>
+    <w:p/>
+    <w:tbl>
+      <w:tblPr>
+        <w:tblStyle w:val="Tablaconcuadrcula"/>
+        <w:tblW w:w="0" w:type="auto"/>
+        <w:tblLook w:val="04A0" w:firstRow="1" w:lastRow="0" w:firstColumn="1" w:lastColumn="0" w:noHBand="0" w:noVBand="1"/>
+      </w:tblPr>
+      <w:tblGrid>
+        <w:gridCol w:w="1413"/>
+        <w:gridCol w:w="7415"/>
+      </w:tblGrid>
+      <w:tr>
+        <w:tc>
+          <w:tcPr>
+            <w:tcW w:w="1413" w:type="dxa"/>
+          </w:tcPr>
+          <w:p>
+            <w:r>
+              <w:t>NOMBRE</w:t>
+            </w:r>
+          </w:p>
+        </w:tc>
+        <w:tc>
+          <w:tcPr>
+            <w:tcW w:w="7415" w:type="dxa"/>
+          </w:tcPr>
+          <w:p>
+            <w:r>
+              <w:t>R1 calcular el % de impuesto educativo</w:t>
+            </w:r>
+          </w:p>
+        </w:tc>
+      </w:tr>
+      <w:tr>
+        <w:tc>
+          <w:tcPr>
+            <w:tcW w:w="1413" w:type="dxa"/>
+          </w:tcPr>
+          <w:p>
+            <w:r>
+              <w:t>RESUMEN</w:t>
+            </w:r>
+          </w:p>
+        </w:tc>
+        <w:tc>
+          <w:tcPr>
+            <w:tcW w:w="7415" w:type="dxa"/>
+          </w:tcPr>
+          <w:p>
+            <w:r>
+              <w:t xml:space="preserve">En la empresa </w:t>
+            </w:r>
+            <w:proofErr w:type="gramStart"/>
+            <w:r>
+              <w:t>de  servicios</w:t>
+            </w:r>
+            <w:proofErr w:type="gramEnd"/>
+            <w:r>
+              <w:t xml:space="preserve"> educativos hacer el método que calcule  el procultura con la formula 20-%estudiantes </w:t>
+            </w:r>
+            <w:proofErr w:type="spellStart"/>
+            <w:r>
+              <w:t>estracto</w:t>
+            </w:r>
+            <w:proofErr w:type="spellEnd"/>
+            <w:r>
+              <w:t xml:space="preserve"> 1 y 2</w:t>
+            </w:r>
+          </w:p>
+        </w:tc>
+      </w:tr>
+      <w:tr>
+        <w:tc>
+          <w:tcPr>
+            <w:tcW w:w="1413" w:type="dxa"/>
+          </w:tcPr>
+          <w:p>
+            <w:r>
+              <w:t>ENTRADA</w:t>
+            </w:r>
+          </w:p>
+        </w:tc>
+        <w:tc>
+          <w:tcPr>
+            <w:tcW w:w="7415" w:type="dxa"/>
+          </w:tcPr>
+          <w:p/>
+        </w:tc>
+      </w:tr>
+      <w:tr>
+        <w:tc>
+          <w:tcPr>
+            <w:tcW w:w="1413" w:type="dxa"/>
+          </w:tcPr>
+          <w:p>
+            <w:r>
+              <w:t>RESULTADO</w:t>
+            </w:r>
+          </w:p>
+        </w:tc>
+        <w:tc>
+          <w:tcPr>
+            <w:tcW w:w="7415" w:type="dxa"/>
+          </w:tcPr>
+          <w:p>
+            <w:r>
+              <w:t xml:space="preserve">se ha calculado </w:t>
+            </w:r>
+            <w:proofErr w:type="gramStart"/>
+            <w:r>
+              <w:t>el procultura</w:t>
+            </w:r>
+            <w:proofErr w:type="gramEnd"/>
+            <w:r>
+              <w:t xml:space="preserve"> </w:t>
+            </w:r>
+          </w:p>
+        </w:tc>
+      </w:tr>
+    </w:tbl>
+    <w:p/>
+    <w:tbl>
+      <w:tblPr>
+        <w:tblStyle w:val="Tablaconcuadrcula"/>
+        <w:tblW w:w="0" w:type="auto"/>
+        <w:tblLook w:val="04A0" w:firstRow="1" w:lastRow="0" w:firstColumn="1" w:lastColumn="0" w:noHBand="0" w:noVBand="1"/>
+      </w:tblPr>
+      <w:tblGrid>
+        <w:gridCol w:w="1413"/>
+        <w:gridCol w:w="7415"/>
+      </w:tblGrid>
+      <w:tr>
+        <w:tc>
+          <w:tcPr>
+            <w:tcW w:w="1413" w:type="dxa"/>
+          </w:tcPr>
+          <w:p>
+            <w:r>
+              <w:t>NOMBRE</w:t>
+            </w:r>
+          </w:p>
+        </w:tc>
+        <w:tc>
+          <w:tcPr>
+            <w:tcW w:w="7415" w:type="dxa"/>
+          </w:tcPr>
+          <w:p>
+            <w:r>
+              <w:t xml:space="preserve">R2 calcular cantidad de </w:t>
+            </w:r>
+            <w:r>
+              <w:t>árboles</w:t>
+            </w:r>
+            <w:r>
+              <w:t xml:space="preserve"> a sembrar </w:t>
+            </w:r>
+          </w:p>
+        </w:tc>
+      </w:tr>
+      <w:tr>
+        <w:tc>
+          <w:tcPr>
+            <w:tcW w:w="1413" w:type="dxa"/>
+          </w:tcPr>
+          <w:p>
+            <w:r>
+              <w:t>RESUMEN</w:t>
+            </w:r>
+          </w:p>
+        </w:tc>
+        <w:tc>
+          <w:tcPr>
+            <w:tcW w:w="7415" w:type="dxa"/>
+          </w:tcPr>
+          <w:p>
+            <w:r>
+              <w:t xml:space="preserve">Con la </w:t>
+            </w:r>
+            <w:r>
+              <w:t>cantidad de</w:t>
+            </w:r>
+            <w:r>
+              <w:t xml:space="preserve"> litros consumidos por la empresa calcular la cantidad </w:t>
+            </w:r>
+            <w:proofErr w:type="gramStart"/>
+            <w:r>
+              <w:t xml:space="preserve">de  </w:t>
+            </w:r>
+            <w:r>
+              <w:t>árboles</w:t>
+            </w:r>
+            <w:proofErr w:type="gramEnd"/>
+            <w:r>
+              <w:t xml:space="preserve"> que debe sembrar en el año</w:t>
+            </w:r>
+          </w:p>
+        </w:tc>
+      </w:tr>
+      <w:tr>
+        <w:tc>
+          <w:tcPr>
+            <w:tcW w:w="1413" w:type="dxa"/>
+          </w:tcPr>
+          <w:p>
+            <w:r>
+              <w:t>ENTRADA</w:t>
+            </w:r>
+          </w:p>
+        </w:tc>
+        <w:tc>
+          <w:tcPr>
+            <w:tcW w:w="7415" w:type="dxa"/>
+          </w:tcPr>
+          <w:p/>
+        </w:tc>
+      </w:tr>
+      <w:tr>
+        <w:tc>
+          <w:tcPr>
+            <w:tcW w:w="1413" w:type="dxa"/>
+          </w:tcPr>
+          <w:p>
+            <w:r>
+              <w:t>RESULTADO</w:t>
+            </w:r>
+          </w:p>
+        </w:tc>
+        <w:tc>
+          <w:tcPr>
+            <w:tcW w:w="7415" w:type="dxa"/>
+          </w:tcPr>
+          <w:p>
+            <w:r>
+              <w:t>Se ha</w:t>
+            </w:r>
+            <w:r>
+              <w:t xml:space="preserve"> calculado la cantidad de arboles a sembrar </w:t>
+            </w:r>
+          </w:p>
+        </w:tc>
+      </w:tr>
+    </w:tbl>
+    <w:p/>
+    <w:tbl>
+      <w:tblPr>
+        <w:tblStyle w:val="Tablaconcuadrcula"/>
+        <w:tblW w:w="0" w:type="auto"/>
+        <w:tblLook w:val="04A0" w:firstRow="1" w:lastRow="0" w:firstColumn="1" w:lastColumn="0" w:noHBand="0" w:noVBand="1"/>
+      </w:tblPr>
+      <w:tblGrid>
+        <w:gridCol w:w="1413"/>
+        <w:gridCol w:w="7415"/>
+      </w:tblGrid>
+      <w:tr>
+        <w:tc>
+          <w:tcPr>
+            <w:tcW w:w="1413" w:type="dxa"/>
+          </w:tcPr>
+          <w:p>
+            <w:r>
+              <w:t>NOMBRE</w:t>
+            </w:r>
+          </w:p>
+        </w:tc>
+        <w:tc>
+          <w:tcPr>
+            <w:tcW w:w="7415" w:type="dxa"/>
+          </w:tcPr>
+          <w:p>
+            <w:r>
+              <w:t>R3 mostrar listado de toda la información ingresada</w:t>
+            </w:r>
+          </w:p>
+        </w:tc>
+      </w:tr>
+      <w:tr>
+        <w:tc>
+          <w:tcPr>
+            <w:tcW w:w="1413" w:type="dxa"/>
+          </w:tcPr>
+          <w:p>
+            <w:r>
+              <w:t>RESUMEN</w:t>
+            </w:r>
+          </w:p>
+        </w:tc>
+        <w:tc>
+          <w:tcPr>
+            <w:tcW w:w="7415" w:type="dxa"/>
+          </w:tcPr>
+          <w:p/>
+        </w:tc>
+      </w:tr>
+      <w:tr>
+        <w:tc>
+          <w:tcPr>
+            <w:tcW w:w="1413" w:type="dxa"/>
+          </w:tcPr>
+          <w:p>
+            <w:r>
+              <w:t>ENTRADA</w:t>
+            </w:r>
+          </w:p>
+        </w:tc>
+        <w:tc>
+          <w:tcPr>
+            <w:tcW w:w="7415" w:type="dxa"/>
+          </w:tcPr>
+          <w:p/>
+        </w:tc>
+      </w:tr>
+      <w:tr>
+        <w:tc>
+          <w:tcPr>
+            <w:tcW w:w="1413" w:type="dxa"/>
+          </w:tcPr>
+          <w:p>
+            <w:r>
+              <w:t>RESULTADO</w:t>
+            </w:r>
+          </w:p>
+        </w:tc>
+        <w:tc>
+          <w:tcPr>
+            <w:tcW w:w="7415" w:type="dxa"/>
+          </w:tcPr>
+          <w:p>
+            <w:r>
+              <w:t xml:space="preserve">Se ha mostrado la información ingresada </w:t>
+            </w:r>
+            <w:bookmarkStart w:id="0" w:name="_GoBack"/>
+            <w:bookmarkEnd w:id="0"/>
+          </w:p>
+        </w:tc>
+      </w:tr>
+    </w:tbl>
+    <w:p/>
+    <w:p/>
+    <w:p/>
+    <w:p>
+      <w:pPr>
+        <w:jc w:val="center"/>
+        <w:rPr>
+          <w:b/>
+        </w:rPr>
+      </w:pPr>
+      <w:r>
+        <w:rPr>
+          <w:b/>
+        </w:rPr>
         <w:t>TRAZABILIDAD</w:t>
       </w:r>
-      <w:bookmarkStart w:id="0" w:name="_GoBack"/>
-      <w:bookmarkEnd w:id="0"/>
+    </w:p>
+    <w:tbl>
+      <w:tblPr>
+        <w:tblW w:w="9644" w:type="dxa"/>
+        <w:tblInd w:w="64" w:type="dxa"/>
+        <w:tblBorders>
+          <w:top w:val="single" w:sz="4" w:space="0" w:color="auto"/>
+          <w:left w:val="single" w:sz="4" w:space="0" w:color="auto"/>
+          <w:bottom w:val="single" w:sz="4" w:space="0" w:color="auto"/>
+          <w:right w:val="single" w:sz="4" w:space="0" w:color="auto"/>
+          <w:insideH w:val="single" w:sz="4" w:space="0" w:color="auto"/>
+          <w:insideV w:val="single" w:sz="4" w:space="0" w:color="auto"/>
+        </w:tblBorders>
+        <w:tblCellMar>
+          <w:left w:w="70" w:type="dxa"/>
+          <w:right w:w="70" w:type="dxa"/>
+        </w:tblCellMar>
+        <w:tblLook w:val="0000" w:firstRow="0" w:lastRow="0" w:firstColumn="0" w:lastColumn="0" w:noHBand="0" w:noVBand="0"/>
+      </w:tblPr>
+      <w:tblGrid>
+        <w:gridCol w:w="2490"/>
+        <w:gridCol w:w="3630"/>
+        <w:gridCol w:w="3524"/>
+      </w:tblGrid>
+      <w:tr>
+        <w:tblPrEx>
+          <w:tblCellMar>
+            <w:top w:w="0" w:type="dxa"/>
+            <w:bottom w:w="0" w:type="dxa"/>
+          </w:tblCellMar>
+        </w:tblPrEx>
+        <w:trPr>
+          <w:trHeight w:val="449"/>
+        </w:trPr>
+        <w:tc>
+          <w:tcPr>
+            <w:tcW w:w="2490" w:type="dxa"/>
+            <w:vMerge w:val="restart"/>
+          </w:tcPr>
+          <w:p>
+            <w:pPr>
+              <w:jc w:val="center"/>
+              <w:rPr>
+                <w:b/>
+              </w:rPr>
+            </w:pPr>
+          </w:p>
+          <w:p>
+            <w:pPr>
+              <w:jc w:val="center"/>
+              <w:rPr>
+                <w:b/>
+              </w:rPr>
+            </w:pPr>
+            <w:r>
+              <w:rPr>
+                <w:b/>
+              </w:rPr>
+              <w:t>RF</w:t>
+            </w:r>
+          </w:p>
+        </w:tc>
+        <w:tc>
+          <w:tcPr>
+            <w:tcW w:w="7154" w:type="dxa"/>
+            <w:gridSpan w:val="2"/>
+          </w:tcPr>
+          <w:p>
+            <w:pPr>
+              <w:jc w:val="center"/>
+              <w:rPr>
+                <w:b/>
+              </w:rPr>
+            </w:pPr>
+            <w:r>
+              <w:rPr>
+                <w:b/>
+              </w:rPr>
+              <w:t>CODIGO</w:t>
+            </w:r>
+          </w:p>
+        </w:tc>
+      </w:tr>
+      <w:tr>
+        <w:tblPrEx>
+          <w:tblCellMar>
+            <w:top w:w="0" w:type="dxa"/>
+            <w:bottom w:w="0" w:type="dxa"/>
+          </w:tblCellMar>
+        </w:tblPrEx>
+        <w:trPr>
+          <w:trHeight w:val="450"/>
+        </w:trPr>
+        <w:tc>
+          <w:tcPr>
+            <w:tcW w:w="2490" w:type="dxa"/>
+            <w:vMerge/>
+          </w:tcPr>
+          <w:p>
+            <w:pPr>
+              <w:rPr>
+                <w:b/>
+              </w:rPr>
+            </w:pPr>
+          </w:p>
+        </w:tc>
+        <w:tc>
+          <w:tcPr>
+            <w:tcW w:w="3630" w:type="dxa"/>
+          </w:tcPr>
+          <w:p>
+            <w:pPr>
+              <w:jc w:val="center"/>
+              <w:rPr>
+                <w:b/>
+              </w:rPr>
+            </w:pPr>
+            <w:r>
+              <w:rPr>
+                <w:b/>
+              </w:rPr>
+              <w:t>CLASE</w:t>
+            </w:r>
+          </w:p>
+        </w:tc>
+        <w:tc>
+          <w:tcPr>
+            <w:tcW w:w="3524" w:type="dxa"/>
+          </w:tcPr>
+          <w:p>
+            <w:pPr>
+              <w:jc w:val="center"/>
+              <w:rPr>
+                <w:b/>
+              </w:rPr>
+            </w:pPr>
+            <w:r>
+              <w:rPr>
+                <w:b/>
+              </w:rPr>
+              <w:t>METODOS</w:t>
+            </w:r>
+          </w:p>
+        </w:tc>
+      </w:tr>
+      <w:tr>
+        <w:tblPrEx>
+          <w:tblCellMar>
+            <w:top w:w="0" w:type="dxa"/>
+            <w:bottom w:w="0" w:type="dxa"/>
+          </w:tblCellMar>
+        </w:tblPrEx>
+        <w:trPr>
+          <w:trHeight w:val="1500"/>
+        </w:trPr>
+        <w:tc>
+          <w:tcPr>
+            <w:tcW w:w="2490" w:type="dxa"/>
+          </w:tcPr>
+          <w:p>
+            <w:pPr>
+              <w:rPr>
+                <w:b/>
+              </w:rPr>
+            </w:pPr>
+          </w:p>
+        </w:tc>
+        <w:tc>
+          <w:tcPr>
+            <w:tcW w:w="3630" w:type="dxa"/>
+          </w:tcPr>
+          <w:p>
+            <w:pPr>
+              <w:rPr>
+                <w:b/>
+              </w:rPr>
+            </w:pPr>
+          </w:p>
+          <w:p>
+            <w:pPr>
+              <w:rPr>
+                <w:b/>
+              </w:rPr>
+            </w:pPr>
+          </w:p>
+        </w:tc>
+        <w:tc>
+          <w:tcPr>
+            <w:tcW w:w="3524" w:type="dxa"/>
+          </w:tcPr>
+          <w:p>
+            <w:pPr>
+              <w:rPr>
+                <w:b/>
+              </w:rPr>
+            </w:pPr>
+          </w:p>
+        </w:tc>
+      </w:tr>
+      <w:tr>
+        <w:tblPrEx>
+          <w:tblCellMar>
+            <w:top w:w="0" w:type="dxa"/>
+            <w:bottom w:w="0" w:type="dxa"/>
+          </w:tblCellMar>
+        </w:tblPrEx>
+        <w:trPr>
+          <w:trHeight w:val="1500"/>
+        </w:trPr>
+        <w:tc>
+          <w:tcPr>
+            <w:tcW w:w="2490" w:type="dxa"/>
+          </w:tcPr>
+          <w:p>
+            <w:pPr>
+              <w:rPr>
+                <w:b/>
+              </w:rPr>
+            </w:pPr>
+          </w:p>
+        </w:tc>
+        <w:tc>
+          <w:tcPr>
+            <w:tcW w:w="3630" w:type="dxa"/>
+          </w:tcPr>
+          <w:p>
+            <w:pPr>
+              <w:rPr>
+                <w:b/>
+              </w:rPr>
+            </w:pPr>
+          </w:p>
+        </w:tc>
+        <w:tc>
+          <w:tcPr>
+            <w:tcW w:w="3524" w:type="dxa"/>
+          </w:tcPr>
+          <w:p>
+            <w:pPr>
+              <w:rPr>
+                <w:b/>
+              </w:rPr>
+            </w:pPr>
+          </w:p>
+        </w:tc>
+      </w:tr>
+      <w:tr>
+        <w:tblPrEx>
+          <w:tblCellMar>
+            <w:top w:w="0" w:type="dxa"/>
+            <w:bottom w:w="0" w:type="dxa"/>
+          </w:tblCellMar>
+        </w:tblPrEx>
+        <w:trPr>
+          <w:trHeight w:val="1500"/>
+        </w:trPr>
+        <w:tc>
+          <w:tcPr>
+            <w:tcW w:w="2490" w:type="dxa"/>
+          </w:tcPr>
+          <w:p>
+            <w:pPr>
+              <w:rPr>
+                <w:b/>
+              </w:rPr>
+            </w:pPr>
+          </w:p>
+        </w:tc>
+        <w:tc>
+          <w:tcPr>
+            <w:tcW w:w="3630" w:type="dxa"/>
+          </w:tcPr>
+          <w:p>
+            <w:pPr>
+              <w:rPr>
+                <w:b/>
+              </w:rPr>
+            </w:pPr>
+          </w:p>
+        </w:tc>
+        <w:tc>
+          <w:tcPr>
+            <w:tcW w:w="3524" w:type="dxa"/>
+          </w:tcPr>
+          <w:p>
+            <w:pPr>
+              <w:rPr>
+                <w:b/>
+              </w:rPr>
+            </w:pPr>
+          </w:p>
+        </w:tc>
+      </w:tr>
+      <w:tr>
+        <w:tblPrEx>
+          <w:tblCellMar>
+            <w:top w:w="0" w:type="dxa"/>
+            <w:bottom w:w="0" w:type="dxa"/>
+          </w:tblCellMar>
+        </w:tblPrEx>
+        <w:trPr>
+          <w:trHeight w:val="1500"/>
+        </w:trPr>
+        <w:tc>
+          <w:tcPr>
+            <w:tcW w:w="2490" w:type="dxa"/>
+          </w:tcPr>
+          <w:p>
+            <w:pPr>
+              <w:rPr>
+                <w:b/>
+              </w:rPr>
+            </w:pPr>
+          </w:p>
+        </w:tc>
+        <w:tc>
+          <w:tcPr>
+            <w:tcW w:w="3630" w:type="dxa"/>
+          </w:tcPr>
+          <w:p>
+            <w:pPr>
+              <w:rPr>
+                <w:b/>
+              </w:rPr>
+            </w:pPr>
+          </w:p>
+        </w:tc>
+        <w:tc>
+          <w:tcPr>
+            <w:tcW w:w="3524" w:type="dxa"/>
+          </w:tcPr>
+          <w:p>
+            <w:pPr>
+              <w:rPr>
+                <w:b/>
+              </w:rPr>
+            </w:pPr>
+          </w:p>
+        </w:tc>
+      </w:tr>
+    </w:tbl>
+    <w:p>
+      <w:pPr>
+        <w:rPr>
+          <w:b/>
+        </w:rPr>
+      </w:pPr>
     </w:p>
     <w:sectPr>
       <w:pgSz w:w="12240" w:h="15840"/>
@@ -445,6 +1152,25 @@
     <w:semiHidden/>
     <w:unhideWhenUsed/>
   </w:style>
+  <w:style w:type="table" w:styleId="Tablaconcuadrcula">
+    <w:name w:val="Table Grid"/>
+    <w:basedOn w:val="Tablanormal"/>
+    <w:uiPriority w:val="39"/>
+    <w:rsid w:val="00E17D34"/>
+    <w:pPr>
+      <w:spacing w:after="0" w:line="240" w:lineRule="auto"/>
+    </w:pPr>
+    <w:tblPr>
+      <w:tblBorders>
+        <w:top w:val="single" w:sz="4" w:space="0" w:color="auto"/>
+        <w:left w:val="single" w:sz="4" w:space="0" w:color="auto"/>
+        <w:bottom w:val="single" w:sz="4" w:space="0" w:color="auto"/>
+        <w:right w:val="single" w:sz="4" w:space="0" w:color="auto"/>
+        <w:insideH w:val="single" w:sz="4" w:space="0" w:color="auto"/>
+        <w:insideV w:val="single" w:sz="4" w:space="0" w:color="auto"/>
+      </w:tblBorders>
+    </w:tblPr>
+  </w:style>
 </w:styles>
 </file>
 

</xml_diff>